<commit_message>
fix #1: Installed the following utilities to ensure the test environment is setup behave selenium parse django-behave mechanize wsgi_intercept
</commit_message>
<xml_diff>
--- a/opinionanalysis/docs/Use Cases/OA_FP_BS_UC001 - Get Feed Contents.docx
+++ b/opinionanalysis/docs/Use Cases/OA_FP_BS_UC001 - Get Feed Contents.docx
@@ -6,35 +6,44 @@
       <w:pPr>
         <w:pStyle w:val="UseCaseName"/>
       </w:pPr>
+      <w:bookmarkStart w:id="0" w:name="UC_Ref"/>
       <w:r>
         <w:rPr>
           <w:rFonts w:cs="Arial"/>
         </w:rPr>
-        <w:t>OA_FP_BS_UC001 - Get Feed Contents</w:t>
+        <w:t>OA_FP_BS_UC001</w:t>
+      </w:r>
+      <w:bookmarkEnd w:id="0"/>
+      <w:r>
+        <w:rPr>
+          <w:rFonts w:cs="Arial"/>
+        </w:rPr>
+        <w:t xml:space="preserve"> - Get Feed Contents</w:t>
       </w:r>
     </w:p>
     <w:p>
       <w:pPr>
         <w:pStyle w:val="Heading1"/>
       </w:pPr>
-      <w:bookmarkStart w:id="0" w:name="_Toc423410238"/>
-      <w:bookmarkStart w:id="1" w:name="_Toc425054504"/>
-      <w:bookmarkStart w:id="2" w:name="_Toc32034909"/>
-      <w:bookmarkStart w:id="3" w:name="_Toc92079558"/>
-      <w:bookmarkStart w:id="4" w:name="_Toc92254023"/>
+      <w:bookmarkStart w:id="1" w:name="_Toc423410238"/>
+      <w:bookmarkStart w:id="2" w:name="_Toc425054504"/>
+      <w:bookmarkStart w:id="3" w:name="_Toc32034909"/>
+      <w:bookmarkStart w:id="4" w:name="_Toc92079558"/>
+      <w:bookmarkStart w:id="5" w:name="_Toc92254023"/>
       <w:r>
         <w:t>Brief Description</w:t>
       </w:r>
-      <w:bookmarkEnd w:id="0"/>
       <w:bookmarkEnd w:id="1"/>
       <w:bookmarkEnd w:id="2"/>
+      <w:bookmarkEnd w:id="3"/>
     </w:p>
     <w:p>
       <w:pPr>
         <w:pStyle w:val="BodyText"/>
       </w:pPr>
-      <w:bookmarkStart w:id="5" w:name="_GoBack"/>
-      <w:bookmarkEnd w:id="5"/>
+      <w:r>
+        <w:t xml:space="preserve">This service retrieves the content of each feed and stores it in the article table. </w:t>
+      </w:r>
     </w:p>
     <w:p>
       <w:pPr>
@@ -64,9 +73,16 @@
       </w:pPr>
       <w:r>
         <w:rPr>
+          <w:b/>
           <w:bCs/>
         </w:rPr>
-        <w:t>No Change</w:t>
+        <w:t>External Scheduler</w:t>
+      </w:r>
+      <w:r>
+        <w:rPr>
+          <w:bCs/>
+        </w:rPr>
+        <w:t xml:space="preserve"> – The external scheduler will be executed every 15mins to get the latest content from feeds</w:t>
       </w:r>
     </w:p>
     <w:p>
@@ -108,7 +124,7 @@
         <w:rPr>
           <w:bCs/>
         </w:rPr>
-        <w:t>No Change</w:t>
+        <w:t>None</w:t>
       </w:r>
     </w:p>
     <w:p>
@@ -127,19 +143,16 @@
           <w:ilvl w:val="0"/>
           <w:numId w:val="0"/>
         </w:numPr>
-        <w:ind w:left="720"/>
-      </w:pPr>
-      <w:r>
-        <w:t>Added condition 5</w:t>
-      </w:r>
-    </w:p>
-    <w:p>
-      <w:pPr>
-        <w:pStyle w:val="BodyTextList"/>
-      </w:pPr>
-      <w:r>
-        <w:t>An informational worklist item is created to record that the Transaction has been successfully invalidated.</w:t>
-      </w:r>
+        <w:ind w:left="1247" w:hanging="527"/>
+      </w:pPr>
+      <w:r>
+        <w:t xml:space="preserve">The </w:t>
+      </w:r>
+      <w:r>
+        <w:t xml:space="preserve">service places all the content from the </w:t>
+      </w:r>
+      <w:bookmarkStart w:id="6" w:name="_GoBack"/>
+      <w:bookmarkEnd w:id="6"/>
     </w:p>
     <w:p>
       <w:pPr>
@@ -167,7 +180,7 @@
         </w:numPr>
         <w:ind w:firstLine="709"/>
       </w:pPr>
-      <w:bookmarkStart w:id="6" w:name="_Ref290913245"/>
+      <w:bookmarkStart w:id="7" w:name="_Ref290913245"/>
       <w:r>
         <w:t>No change</w:t>
       </w:r>
@@ -186,18 +199,16 @@
         <w:fldChar w:fldCharType="begin"/>
       </w:r>
       <w:r>
-        <w:instrText xml:space="preserve"> REF UC_Ref \h </w:instrText>
+        <w:instrText xml:space="preserve"> REF  UC_Ref \h </w:instrText>
       </w:r>
       <w:r>
         <w:fldChar w:fldCharType="separate"/>
       </w:r>
       <w:r>
         <w:rPr>
-          <w:b w:val="0"/>
-          <w:bCs/>
-          <w:lang w:val="en-US"/>
-        </w:rPr>
-        <w:t>Error! Reference source not found.</w:t>
+          <w:rFonts w:cs="Arial"/>
+        </w:rPr>
+        <w:t>OA_FP_BS_UC001</w:t>
       </w:r>
       <w:r>
         <w:fldChar w:fldCharType="end"/>
@@ -220,7 +231,7 @@
       <w:r>
         <w:t>ransaction</w:t>
       </w:r>
-      <w:bookmarkEnd w:id="6"/>
+      <w:bookmarkEnd w:id="7"/>
     </w:p>
     <w:p>
       <w:pPr>
@@ -678,23 +689,23 @@
           <w:numId w:val="25"/>
         </w:numPr>
         <w:rPr>
-          <w:ins w:id="7" w:author="Rudi Zwerver" w:date="2015-02-18T16:17:00Z"/>
+          <w:ins w:id="8" w:author="Rudi Zwerver" w:date="2015-02-18T16:17:00Z"/>
         </w:rPr>
       </w:pPr>
       <w:r>
         <w:t xml:space="preserve">Id For Market Side </w:t>
       </w:r>
-      <w:ins w:id="8" w:author="Rudi Zwerver" w:date="2014-11-27T10:11:00Z">
+      <w:ins w:id="9" w:author="Rudi Zwerver" w:date="2014-11-27T10:11:00Z">
         <w:r>
           <w:t>MS</w:t>
         </w:r>
       </w:ins>
-      <w:ins w:id="9" w:author="Rudi Zwerver" w:date="2014-12-04T11:59:00Z">
+      <w:ins w:id="10" w:author="Rudi Zwerver" w:date="2014-12-04T11:59:00Z">
         <w:r>
           <w:t>9</w:t>
         </w:r>
       </w:ins>
-      <w:ins w:id="10" w:author="Rudi Zwerver" w:date="2014-11-27T10:11:00Z">
+      <w:ins w:id="11" w:author="Rudi Zwerver" w:date="2014-11-27T10:11:00Z">
         <w:r>
           <w:t>001</w:t>
         </w:r>
@@ -717,7 +728,7 @@
       <w:r>
         <w:t xml:space="preserve">For Client Side </w:t>
       </w:r>
-      <w:del w:id="11" w:author="Rudi Zwerver" w:date="2014-11-27T10:11:00Z">
+      <w:del w:id="12" w:author="Rudi Zwerver" w:date="2014-11-27T10:11:00Z">
         <w:r>
           <w:rPr>
             <w:u w:val="single"/>
@@ -725,7 +736,7 @@
           <w:delText>no call</w:delText>
         </w:r>
       </w:del>
-      <w:ins w:id="12" w:author="Rudi Zwerver" w:date="2015-02-18T16:16:00Z">
+      <w:ins w:id="13" w:author="Rudi Zwerver" w:date="2015-02-18T16:16:00Z">
         <w:r>
           <w:rPr>
             <w:u w:val="single"/>
@@ -733,7 +744,7 @@
           <w:t xml:space="preserve">If </w:t>
         </w:r>
       </w:ins>
-      <w:ins w:id="13" w:author="Rudi Zwerver" w:date="2015-02-18T16:17:00Z">
+      <w:ins w:id="14" w:author="Rudi Zwerver" w:date="2015-02-18T16:17:00Z">
         <w:r>
           <w:rPr>
             <w:u w:val="single"/>
@@ -741,7 +752,7 @@
           <w:t xml:space="preserve">PaymentTransaction.outbound == TRUE AND PaymentTransaction.classification == “CreditTransfer” </w:t>
         </w:r>
       </w:ins>
-      <w:ins w:id="14" w:author="Rudi Zwerver" w:date="2015-02-18T16:20:00Z">
+      <w:ins w:id="15" w:author="Rudi Zwerver" w:date="2015-02-18T16:20:00Z">
         <w:r>
           <w:rPr>
             <w:u w:val="single"/>
@@ -749,7 +760,7 @@
           <w:t>t</w:t>
         </w:r>
       </w:ins>
-      <w:ins w:id="15" w:author="Rudi Zwerver" w:date="2015-02-18T16:17:00Z">
+      <w:ins w:id="16" w:author="Rudi Zwerver" w:date="2015-02-18T16:17:00Z">
         <w:r>
           <w:rPr>
             <w:u w:val="single"/>
@@ -757,7 +768,7 @@
           <w:t xml:space="preserve">hen CS9003 </w:t>
         </w:r>
       </w:ins>
-      <w:ins w:id="16" w:author="Rudi Zwerver" w:date="2015-02-18T16:20:00Z">
+      <w:ins w:id="17" w:author="Rudi Zwerver" w:date="2015-02-18T16:20:00Z">
         <w:r>
           <w:rPr>
             <w:u w:val="single"/>
@@ -765,7 +776,7 @@
           <w:t>e</w:t>
         </w:r>
       </w:ins>
-      <w:ins w:id="17" w:author="Rudi Zwerver" w:date="2015-02-18T16:17:00Z">
+      <w:ins w:id="18" w:author="Rudi Zwerver" w:date="2015-02-18T16:17:00Z">
         <w:r>
           <w:rPr>
             <w:u w:val="single"/>
@@ -773,7 +784,7 @@
           <w:t xml:space="preserve">lse </w:t>
         </w:r>
       </w:ins>
-      <w:ins w:id="18" w:author="Rudi Zwerver" w:date="2014-11-27T10:11:00Z">
+      <w:ins w:id="19" w:author="Rudi Zwerver" w:date="2014-11-27T10:11:00Z">
         <w:r>
           <w:rPr>
             <w:u w:val="single"/>
@@ -781,7 +792,7 @@
           <w:t>CS</w:t>
         </w:r>
       </w:ins>
-      <w:ins w:id="19" w:author="Rudi Zwerver" w:date="2015-02-18T16:00:00Z">
+      <w:ins w:id="20" w:author="Rudi Zwerver" w:date="2015-02-18T16:00:00Z">
         <w:r>
           <w:rPr>
             <w:u w:val="single"/>
@@ -789,7 +800,7 @@
           <w:t>9</w:t>
         </w:r>
       </w:ins>
-      <w:ins w:id="20" w:author="Rudi Zwerver" w:date="2014-11-27T10:11:00Z">
+      <w:ins w:id="21" w:author="Rudi Zwerver" w:date="2014-11-27T10:11:00Z">
         <w:r>
           <w:rPr>
             <w:u w:val="single"/>
@@ -797,7 +808,7 @@
           <w:t>00</w:t>
         </w:r>
       </w:ins>
-      <w:ins w:id="21" w:author="Rudi Zwerver" w:date="2015-02-18T16:00:00Z">
+      <w:ins w:id="22" w:author="Rudi Zwerver" w:date="2015-02-18T16:00:00Z">
         <w:r>
           <w:rPr>
             <w:u w:val="single"/>
@@ -820,14 +831,14 @@
       <w:r>
         <w:t>Alternative Flows</w:t>
       </w:r>
-      <w:bookmarkStart w:id="22" w:name="_Ref206829012"/>
-      <w:bookmarkStart w:id="23" w:name="AF02_name"/>
+      <w:bookmarkStart w:id="23" w:name="_Ref206829012"/>
+      <w:bookmarkStart w:id="24" w:name="AF02_name"/>
     </w:p>
     <w:p>
       <w:pPr>
         <w:pStyle w:val="Heading2"/>
       </w:pPr>
-      <w:bookmarkStart w:id="24" w:name="_Ref207590400"/>
+      <w:bookmarkStart w:id="25" w:name="_Ref207590400"/>
       <w:r>
         <w:t xml:space="preserve">Alternative Flow </w:t>
       </w:r>
@@ -863,11 +874,9 @@
       </w:r>
       <w:r>
         <w:rPr>
-          <w:b w:val="0"/>
-          <w:bCs/>
-          <w:lang w:val="en-US"/>
-        </w:rPr>
-        <w:t>Error! Reference source not found.</w:t>
+          <w:rFonts w:cs="Arial"/>
+        </w:rPr>
+        <w:t>OA_FP_BS_UC001</w:t>
       </w:r>
       <w:r>
         <w:fldChar w:fldCharType="end"/>
@@ -902,7 +911,7 @@
       <w:r>
         <w:t xml:space="preserve"> Cancel is invalidated after reconciliation with original Transaction.</w:t>
       </w:r>
-      <w:bookmarkEnd w:id="24"/>
+      <w:bookmarkEnd w:id="25"/>
     </w:p>
     <w:p>
       <w:pPr>
@@ -921,9 +930,8 @@
       <w:pPr>
         <w:pStyle w:val="Heading2"/>
       </w:pPr>
-      <w:bookmarkStart w:id="25" w:name="_Ref360541371"/>
-      <w:r>
-        <w:lastRenderedPageBreak/>
+      <w:bookmarkStart w:id="26" w:name="_Ref360541371"/>
+      <w:r>
         <w:t xml:space="preserve">Alternative Flow </w:t>
       </w:r>
       <w:r>
@@ -958,11 +966,9 @@
       </w:r>
       <w:r>
         <w:rPr>
-          <w:b w:val="0"/>
-          <w:bCs/>
-          <w:lang w:val="en-US"/>
-        </w:rPr>
-        <w:t>Error! Reference source not found.</w:t>
+          <w:rFonts w:cs="Arial"/>
+        </w:rPr>
+        <w:t>OA_FP_BS_UC001</w:t>
       </w:r>
       <w:r>
         <w:fldChar w:fldCharType="end"/>
@@ -997,7 +1003,7 @@
       <w:r>
         <w:t xml:space="preserve"> Cancel mandate version.</w:t>
       </w:r>
-      <w:bookmarkEnd w:id="25"/>
+      <w:bookmarkEnd w:id="26"/>
     </w:p>
     <w:p>
       <w:pPr>
@@ -1016,19 +1022,20 @@
       <w:pPr>
         <w:pStyle w:val="Heading1"/>
       </w:pPr>
-      <w:bookmarkStart w:id="26" w:name="_Alternative/Exception_flows:_PEM_UC"/>
-      <w:bookmarkStart w:id="27" w:name="_Alternative_flows:_PEM_UC002.AF02_–"/>
-      <w:bookmarkStart w:id="28" w:name="_Alternative/Exception_flows:_PEM_UC_1"/>
-      <w:bookmarkStart w:id="29" w:name="_Exception_flows:_PEM_UC002.AF03_–_N"/>
-      <w:bookmarkStart w:id="30" w:name="_Alternative_flow_1:_PEM_UC016.AF01_"/>
-      <w:bookmarkEnd w:id="22"/>
+      <w:bookmarkStart w:id="27" w:name="_Alternative/Exception_flows:_PEM_UC"/>
+      <w:bookmarkStart w:id="28" w:name="_Alternative_flows:_PEM_UC002.AF02_–"/>
+      <w:bookmarkStart w:id="29" w:name="_Alternative/Exception_flows:_PEM_UC_1"/>
+      <w:bookmarkStart w:id="30" w:name="_Exception_flows:_PEM_UC002.AF03_–_N"/>
+      <w:bookmarkStart w:id="31" w:name="_Alternative_flow_1:_PEM_UC016.AF01_"/>
       <w:bookmarkEnd w:id="23"/>
-      <w:bookmarkEnd w:id="26"/>
+      <w:bookmarkEnd w:id="24"/>
       <w:bookmarkEnd w:id="27"/>
       <w:bookmarkEnd w:id="28"/>
       <w:bookmarkEnd w:id="29"/>
       <w:bookmarkEnd w:id="30"/>
-      <w:r>
+      <w:bookmarkEnd w:id="31"/>
+      <w:r>
+        <w:lastRenderedPageBreak/>
         <w:t>Extension Points</w:t>
       </w:r>
     </w:p>
@@ -1036,8 +1043,8 @@
       <w:pPr>
         <w:pStyle w:val="Heading2"/>
       </w:pPr>
-      <w:bookmarkStart w:id="31" w:name="_Ref208026459"/>
-      <w:bookmarkStart w:id="32" w:name="_Ref140569562"/>
+      <w:bookmarkStart w:id="32" w:name="_Ref208026459"/>
+      <w:bookmarkStart w:id="33" w:name="_Ref140569562"/>
       <w:r>
         <w:rPr>
           <w:lang w:val="en-US"/>
@@ -1110,11 +1117,9 @@
       </w:r>
       <w:r>
         <w:rPr>
-          <w:b w:val="0"/>
-          <w:bCs/>
-          <w:lang w:val="en-US"/>
-        </w:rPr>
-        <w:t>Error! Reference source not found.</w:t>
+          <w:rFonts w:cs="Arial"/>
+        </w:rPr>
+        <w:t>OA_FP_BS_UC001</w:t>
       </w:r>
       <w:r>
         <w:fldChar w:fldCharType="end"/>
@@ -1171,9 +1176,9 @@
       <w:r>
         <w:t xml:space="preserve"> attributes</w:t>
       </w:r>
-      <w:bookmarkEnd w:id="31"/>
+      <w:bookmarkEnd w:id="32"/>
     </w:p>
-    <w:bookmarkEnd w:id="32"/>
+    <w:bookmarkEnd w:id="33"/>
     <w:p>
       <w:pPr>
         <w:pStyle w:val="BodyTextList"/>
@@ -1191,7 +1196,7 @@
       <w:pPr>
         <w:pStyle w:val="Heading2"/>
       </w:pPr>
-      <w:bookmarkStart w:id="33" w:name="_Ref241905762"/>
+      <w:bookmarkStart w:id="34" w:name="_Ref241905762"/>
       <w:r>
         <w:t xml:space="preserve">Extension Point </w:t>
       </w:r>
@@ -1234,7 +1239,7 @@
           <w:bCs/>
           <w:lang w:val="en-US"/>
         </w:rPr>
-        <w:t>Error! Reference source not found.</w:t>
+        <w:t>OA_FP_BS_UC001</w:t>
       </w:r>
       <w:r>
         <w:fldChar w:fldCharType="end"/>
@@ -1273,7 +1278,7 @@
       <w:r>
         <w:t>Create Accounting Event</w:t>
       </w:r>
-      <w:bookmarkEnd w:id="33"/>
+      <w:bookmarkEnd w:id="34"/>
     </w:p>
     <w:p>
       <w:pPr>
@@ -1284,7 +1289,7 @@
         </w:numPr>
         <w:ind w:firstLine="709"/>
       </w:pPr>
-      <w:bookmarkStart w:id="34" w:name="_Toc206382998"/>
+      <w:bookmarkStart w:id="35" w:name="_Toc206382998"/>
       <w:r>
         <w:t>No change</w:t>
       </w:r>
@@ -1298,9 +1303,9 @@
         <w:t>Business Rules</w:t>
       </w:r>
     </w:p>
-    <w:bookmarkStart w:id="35" w:name="BR015"/>
-    <w:bookmarkStart w:id="36" w:name="_Ref365925150"/>
-    <w:bookmarkEnd w:id="34"/>
+    <w:bookmarkStart w:id="36" w:name="BR015"/>
+    <w:bookmarkStart w:id="37" w:name="_Ref365925150"/>
+    <w:bookmarkEnd w:id="35"/>
     <w:p>
       <w:pPr>
         <w:pStyle w:val="Heading2"/>
@@ -1320,7 +1325,7 @@
           <w:bCs/>
           <w:lang w:val="en-US"/>
         </w:rPr>
-        <w:t>Error! Reference source not found.</w:t>
+        <w:t>OA_FP_BS_UC001</w:t>
       </w:r>
       <w:r>
         <w:fldChar w:fldCharType="end"/>
@@ -1328,11 +1333,11 @@
       <w:r>
         <w:t xml:space="preserve">.BR01 – </w:t>
       </w:r>
-      <w:bookmarkEnd w:id="35"/>
+      <w:bookmarkEnd w:id="36"/>
       <w:r>
         <w:t>Computation of periodSequence</w:t>
       </w:r>
-      <w:bookmarkEnd w:id="36"/>
+      <w:bookmarkEnd w:id="37"/>
     </w:p>
     <w:p>
       <w:pPr>
@@ -1394,8 +1399,8 @@
       <w:r>
         <w:t>Issues</w:t>
       </w:r>
-      <w:bookmarkEnd w:id="3"/>
       <w:bookmarkEnd w:id="4"/>
+      <w:bookmarkEnd w:id="5"/>
     </w:p>
     <w:tbl>
       <w:tblPr>
@@ -2170,7 +2175,7 @@
       </w:tr>
       <w:tr>
         <w:trPr>
-          <w:ins w:id="37" w:author="Rudi Zwerver" w:date="2014-10-16T09:46:00Z"/>
+          <w:ins w:id="38" w:author="Rudi Zwerver" w:date="2014-10-16T09:46:00Z"/>
         </w:trPr>
         <w:tc>
           <w:tcPr>
@@ -2181,10 +2186,10 @@
               <w:pStyle w:val="TableText"/>
               <w:jc w:val="center"/>
               <w:rPr>
-                <w:ins w:id="38" w:author="Rudi Zwerver" w:date="2014-10-16T09:46:00Z"/>
+                <w:ins w:id="39" w:author="Rudi Zwerver" w:date="2014-10-16T09:46:00Z"/>
               </w:rPr>
             </w:pPr>
-            <w:ins w:id="39" w:author="Rudi Zwerver" w:date="2014-10-16T09:46:00Z">
+            <w:ins w:id="40" w:author="Rudi Zwerver" w:date="2014-10-16T09:46:00Z">
               <w:r>
                 <w:t>16/10/2014</w:t>
               </w:r>
@@ -2200,10 +2205,10 @@
               <w:pStyle w:val="TableText"/>
               <w:jc w:val="center"/>
               <w:rPr>
-                <w:ins w:id="40" w:author="Rudi Zwerver" w:date="2014-10-16T09:46:00Z"/>
+                <w:ins w:id="41" w:author="Rudi Zwerver" w:date="2014-10-16T09:46:00Z"/>
               </w:rPr>
             </w:pPr>
-            <w:ins w:id="41" w:author="Rudi Zwerver" w:date="2014-10-16T09:46:00Z">
+            <w:ins w:id="42" w:author="Rudi Zwerver" w:date="2014-10-16T09:46:00Z">
               <w:r>
                 <w:t>0.7</w:t>
               </w:r>
@@ -2218,10 +2223,10 @@
             <w:pPr>
               <w:pStyle w:val="TableText"/>
               <w:rPr>
-                <w:ins w:id="42" w:author="Rudi Zwerver" w:date="2014-10-16T09:46:00Z"/>
+                <w:ins w:id="43" w:author="Rudi Zwerver" w:date="2014-10-16T09:46:00Z"/>
               </w:rPr>
             </w:pPr>
-            <w:ins w:id="43" w:author="Rudi Zwerver" w:date="2014-10-16T09:46:00Z">
+            <w:ins w:id="44" w:author="Rudi Zwerver" w:date="2014-10-16T09:46:00Z">
               <w:r>
                 <w:t>RZW</w:t>
               </w:r>
@@ -2236,10 +2241,10 @@
             <w:pPr>
               <w:pStyle w:val="TableText"/>
               <w:rPr>
-                <w:ins w:id="44" w:author="Rudi Zwerver" w:date="2014-10-16T09:46:00Z"/>
+                <w:ins w:id="45" w:author="Rudi Zwerver" w:date="2014-10-16T09:46:00Z"/>
               </w:rPr>
             </w:pPr>
-            <w:ins w:id="45" w:author="Rudi Zwerver" w:date="2014-10-16T09:46:00Z">
+            <w:ins w:id="46" w:author="Rudi Zwerver" w:date="2014-10-16T09:46:00Z">
               <w:r>
                 <w:t>CSSICI-573</w:t>
               </w:r>
@@ -2254,10 +2259,10 @@
             <w:pPr>
               <w:pStyle w:val="TableText"/>
               <w:rPr>
-                <w:ins w:id="46" w:author="Rudi Zwerver" w:date="2014-10-16T09:46:00Z"/>
+                <w:ins w:id="47" w:author="Rudi Zwerver" w:date="2014-10-16T09:46:00Z"/>
               </w:rPr>
             </w:pPr>
-            <w:ins w:id="47" w:author="Rudi Zwerver" w:date="2014-10-16T09:46:00Z">
+            <w:ins w:id="48" w:author="Rudi Zwerver" w:date="2014-10-16T09:46:00Z">
               <w:r>
                 <w:t>Refactoring of the accounting design. Centralising all accounting logic in the accounting service. No functional changes.</w:t>
               </w:r>
@@ -2267,7 +2272,7 @@
       </w:tr>
       <w:tr>
         <w:trPr>
-          <w:ins w:id="48" w:author="Rudi Zwerver" w:date="2014-11-27T10:12:00Z"/>
+          <w:ins w:id="49" w:author="Rudi Zwerver" w:date="2014-11-27T10:12:00Z"/>
         </w:trPr>
         <w:tc>
           <w:tcPr>
@@ -2284,10 +2289,10 @@
               <w:pStyle w:val="TableText"/>
               <w:jc w:val="center"/>
               <w:rPr>
-                <w:ins w:id="49" w:author="Rudi Zwerver" w:date="2014-11-27T10:12:00Z"/>
+                <w:ins w:id="50" w:author="Rudi Zwerver" w:date="2014-11-27T10:12:00Z"/>
               </w:rPr>
             </w:pPr>
-            <w:ins w:id="50" w:author="Rudi Zwerver" w:date="2014-11-27T10:12:00Z">
+            <w:ins w:id="51" w:author="Rudi Zwerver" w:date="2014-11-27T10:12:00Z">
               <w:r>
                 <w:t>27/11/2014</w:t>
               </w:r>
@@ -2309,10 +2314,10 @@
               <w:pStyle w:val="TableText"/>
               <w:jc w:val="center"/>
               <w:rPr>
-                <w:ins w:id="51" w:author="Rudi Zwerver" w:date="2014-11-27T10:12:00Z"/>
+                <w:ins w:id="52" w:author="Rudi Zwerver" w:date="2014-11-27T10:12:00Z"/>
               </w:rPr>
             </w:pPr>
-            <w:ins w:id="52" w:author="Rudi Zwerver" w:date="2014-11-27T10:12:00Z">
+            <w:ins w:id="53" w:author="Rudi Zwerver" w:date="2014-11-27T10:12:00Z">
               <w:r>
                 <w:t>0.8</w:t>
               </w:r>
@@ -2333,10 +2338,10 @@
             <w:pPr>
               <w:pStyle w:val="TableText"/>
               <w:rPr>
-                <w:ins w:id="53" w:author="Rudi Zwerver" w:date="2014-11-27T10:12:00Z"/>
+                <w:ins w:id="54" w:author="Rudi Zwerver" w:date="2014-11-27T10:12:00Z"/>
               </w:rPr>
             </w:pPr>
-            <w:ins w:id="54" w:author="Rudi Zwerver" w:date="2014-11-27T10:12:00Z">
+            <w:ins w:id="55" w:author="Rudi Zwerver" w:date="2014-11-27T10:12:00Z">
               <w:r>
                 <w:t>RZW</w:t>
               </w:r>
@@ -2357,10 +2362,10 @@
             <w:pPr>
               <w:pStyle w:val="TableText"/>
               <w:rPr>
-                <w:ins w:id="55" w:author="Rudi Zwerver" w:date="2014-11-27T10:12:00Z"/>
+                <w:ins w:id="56" w:author="Rudi Zwerver" w:date="2014-11-27T10:12:00Z"/>
               </w:rPr>
             </w:pPr>
-            <w:ins w:id="56" w:author="Rudi Zwerver" w:date="2014-11-27T10:12:00Z">
+            <w:ins w:id="57" w:author="Rudi Zwerver" w:date="2014-11-27T10:12:00Z">
               <w:r>
                 <w:t>CSSICI-764</w:t>
               </w:r>
@@ -2381,10 +2386,10 @@
             <w:pPr>
               <w:pStyle w:val="TableText"/>
               <w:rPr>
-                <w:ins w:id="57" w:author="Rudi Zwerver" w:date="2014-11-27T10:12:00Z"/>
+                <w:ins w:id="58" w:author="Rudi Zwerver" w:date="2014-11-27T10:12:00Z"/>
               </w:rPr>
             </w:pPr>
-            <w:ins w:id="58" w:author="Rudi Zwerver" w:date="2014-11-27T10:12:00Z">
+            <w:ins w:id="59" w:author="Rudi Zwerver" w:date="2014-11-27T10:12:00Z">
               <w:r>
                 <w:t>Moved AE from issue processor to here.</w:t>
               </w:r>
@@ -2831,7 +2836,7 @@
               <w:rStyle w:val="PageNumber"/>
               <w:noProof/>
             </w:rPr>
-            <w:t>2</w:t>
+            <w:t>1</w:t>
           </w:r>
           <w:r>
             <w:rPr>
@@ -3011,7 +3016,7 @@
             <w:rPr>
               <w:noProof/>
             </w:rPr>
-            <w:t>26 March 2015</w:t>
+            <w:t>01 April 2015</w:t>
           </w:r>
           <w:r>
             <w:rPr>
@@ -6265,7 +6270,7 @@
 </file>
 
 <file path=customXml/itemProps1.xml><?xml version="1.0" encoding="utf-8"?>
-<ds:datastoreItem xmlns:ds="http://schemas.openxmlformats.org/officeDocument/2006/customXml" ds:itemID="{9A1EFE55-D957-4003-AB35-300FDBF540AA}">
+<ds:datastoreItem xmlns:ds="http://schemas.openxmlformats.org/officeDocument/2006/customXml" ds:itemID="{09CD7380-A75F-419E-AD48-D80165FB5F5A}">
   <ds:schemaRefs>
     <ds:schemaRef ds:uri="http://schemas.openxmlformats.org/officeDocument/2006/bibliography"/>
   </ds:schemaRefs>

</xml_diff>